<commit_message>
Implement backlog variable and implement 10-fold cv, rerun models and make tables. Also saved figures in figures folder
</commit_message>
<xml_diff>
--- a/results/tables.docx
+++ b/results/tables.docx
@@ -3918,10 +3918,7 @@
           </w:tcPr>
           <w:p>
             <w:r>
-              <w:t xml:space="preserve">Support </w:t>
-            </w:r>
-            <w:r>
-              <w:t>Vector Classifier</w:t>
+              <w:t>Support Vector Classifier</w:t>
             </w:r>
           </w:p>
         </w:tc>

</xml_diff>